<commit_message>
added slack info to doc
</commit_message>
<xml_diff>
--- a/settingUpEnvironment.docx
+++ b/settingUpEnvironment.docx
@@ -113,6 +113,8 @@
         </w:rPr>
         <w:t xml:space="preserve"> that instead of following the links I provide!</w:t>
       </w:r>
+      <w:bookmarkStart w:id="0" w:name="_GoBack"/>
+      <w:bookmarkEnd w:id="0"/>
     </w:p>
     <w:p>
       <w:pPr>
@@ -1316,8 +1318,6 @@
         </w:rPr>
         <w:t xml:space="preserve"> Open the file</w:t>
       </w:r>
-      <w:bookmarkStart w:id="0" w:name="_GoBack"/>
-      <w:bookmarkEnd w:id="0"/>
     </w:p>
     <w:p>
       <w:pPr>
@@ -2197,6 +2197,212 @@
         <w:t xml:space="preserve"> Windows Authentication</w:t>
       </w:r>
     </w:p>
+    <w:p>
+      <w:pPr>
+        <w:spacing w:after="240" w:line="240" w:lineRule="auto"/>
+        <w:rPr>
+          <w:rFonts w:ascii="Segoe UI" w:eastAsia="Times New Roman" w:hAnsi="Segoe UI" w:cs="Segoe UI"/>
+          <w:color w:val="24292E"/>
+          <w:sz w:val="24"/>
+          <w:szCs w:val="24"/>
+        </w:rPr>
+      </w:pPr>
+    </w:p>
+    <w:p>
+      <w:pPr>
+        <w:spacing w:after="240" w:line="240" w:lineRule="auto"/>
+        <w:rPr>
+          <w:rFonts w:ascii="Segoe UI" w:eastAsia="Times New Roman" w:hAnsi="Segoe UI" w:cs="Segoe UI"/>
+          <w:color w:val="24292E"/>
+          <w:sz w:val="24"/>
+          <w:szCs w:val="24"/>
+        </w:rPr>
+      </w:pPr>
+    </w:p>
+    <w:p>
+      <w:pPr>
+        <w:pBdr>
+          <w:bottom w:val="single" w:sz="6" w:space="4" w:color="EAECEF"/>
+        </w:pBdr>
+        <w:spacing w:before="360" w:after="240" w:line="240" w:lineRule="auto"/>
+        <w:outlineLvl w:val="1"/>
+        <w:rPr>
+          <w:rFonts w:ascii="Segoe UI" w:eastAsia="Times New Roman" w:hAnsi="Segoe UI" w:cs="Segoe UI"/>
+          <w:b/>
+          <w:bCs/>
+          <w:color w:val="24292E"/>
+          <w:sz w:val="36"/>
+          <w:szCs w:val="36"/>
+        </w:rPr>
+      </w:pPr>
+      <w:r>
+        <w:rPr>
+          <w:rFonts w:ascii="Segoe UI" w:eastAsia="Times New Roman" w:hAnsi="Segoe UI" w:cs="Segoe UI"/>
+          <w:b/>
+          <w:bCs/>
+          <w:color w:val="24292E"/>
+          <w:sz w:val="36"/>
+          <w:szCs w:val="36"/>
+        </w:rPr>
+        <w:lastRenderedPageBreak/>
+        <w:t xml:space="preserve">Issues? </w:t>
+      </w:r>
+      <w:r>
+        <w:rPr>
+          <w:rFonts w:ascii="Segoe UI" w:eastAsia="Times New Roman" w:hAnsi="Segoe UI" w:cs="Segoe UI"/>
+          <w:b/>
+          <w:bCs/>
+          <w:color w:val="24292E"/>
+          <w:sz w:val="36"/>
+          <w:szCs w:val="36"/>
+        </w:rPr>
+        <w:t>C</w:t>
+      </w:r>
+      <w:r>
+        <w:rPr>
+          <w:rFonts w:ascii="Segoe UI" w:eastAsia="Times New Roman" w:hAnsi="Segoe UI" w:cs="Segoe UI"/>
+          <w:b/>
+          <w:bCs/>
+          <w:color w:val="24292E"/>
+          <w:sz w:val="36"/>
+          <w:szCs w:val="36"/>
+        </w:rPr>
+        <w:t>ontact me!</w:t>
+      </w:r>
+    </w:p>
+    <w:p>
+      <w:pPr>
+        <w:spacing w:after="240" w:line="240" w:lineRule="auto"/>
+        <w:rPr>
+          <w:rFonts w:ascii="Segoe UI" w:eastAsia="Times New Roman" w:hAnsi="Segoe UI" w:cs="Segoe UI"/>
+          <w:color w:val="24292E"/>
+          <w:sz w:val="24"/>
+          <w:szCs w:val="24"/>
+        </w:rPr>
+      </w:pPr>
+      <w:r>
+        <w:rPr>
+          <w:rFonts w:ascii="Segoe UI" w:eastAsia="Times New Roman" w:hAnsi="Segoe UI" w:cs="Segoe UI"/>
+          <w:color w:val="24292E"/>
+          <w:sz w:val="24"/>
+          <w:szCs w:val="24"/>
+        </w:rPr>
+        <w:t>If you run into any issues with setting up your development environment and none of my notes resolve it then join my Slack channel, I’ll provide an invite link below:</w:t>
+      </w:r>
+    </w:p>
+    <w:p>
+      <w:pPr>
+        <w:spacing w:after="240" w:line="240" w:lineRule="auto"/>
+        <w:rPr>
+          <w:rFonts w:ascii="Segoe UI" w:eastAsia="Times New Roman" w:hAnsi="Segoe UI" w:cs="Segoe UI"/>
+          <w:color w:val="24292E"/>
+          <w:sz w:val="24"/>
+          <w:szCs w:val="24"/>
+        </w:rPr>
+      </w:pPr>
+      <w:r>
+        <w:rPr>
+          <w:rFonts w:ascii="Segoe UI" w:eastAsia="Times New Roman" w:hAnsi="Segoe UI" w:cs="Segoe UI"/>
+          <w:color w:val="24292E"/>
+          <w:sz w:val="24"/>
+          <w:szCs w:val="24"/>
+        </w:rPr>
+        <w:t>Here is the link to join my Slack channel.</w:t>
+      </w:r>
+    </w:p>
+    <w:p>
+      <w:pPr>
+        <w:spacing w:after="240" w:line="240" w:lineRule="auto"/>
+        <w:rPr>
+          <w:rFonts w:ascii="Segoe UI" w:eastAsia="Times New Roman" w:hAnsi="Segoe UI" w:cs="Segoe UI"/>
+          <w:color w:val="24292E"/>
+          <w:sz w:val="24"/>
+          <w:szCs w:val="24"/>
+        </w:rPr>
+      </w:pPr>
+      <w:hyperlink r:id="rId10" w:history="1">
+        <w:r>
+          <w:rPr>
+            <w:rStyle w:val="Hyperlink"/>
+            <w:rFonts w:ascii="Segoe UI" w:eastAsia="Times New Roman" w:hAnsi="Segoe UI" w:cs="Segoe UI"/>
+            <w:sz w:val="24"/>
+            <w:szCs w:val="24"/>
+          </w:rPr>
+          <w:t>https://join.slack.com/t/tyler-mentoring/shared_invite/MjIwNTcxMTA5NDkwLTE1MDE2MDA1OTAtODQ0MDZlNjdmZg</w:t>
+        </w:r>
+      </w:hyperlink>
+      <w:r>
+        <w:rPr>
+          <w:rFonts w:ascii="Segoe UI" w:eastAsia="Times New Roman" w:hAnsi="Segoe UI" w:cs="Segoe UI"/>
+          <w:color w:val="24292E"/>
+          <w:sz w:val="24"/>
+          <w:szCs w:val="24"/>
+        </w:rPr>
+        <w:tab/>
+      </w:r>
+    </w:p>
+    <w:p>
+      <w:pPr>
+        <w:spacing w:after="240" w:line="240" w:lineRule="auto"/>
+        <w:rPr>
+          <w:rFonts w:ascii="Segoe UI" w:eastAsia="Times New Roman" w:hAnsi="Segoe UI" w:cs="Segoe UI"/>
+          <w:color w:val="24292E"/>
+          <w:sz w:val="24"/>
+          <w:szCs w:val="24"/>
+        </w:rPr>
+      </w:pPr>
+      <w:r>
+        <w:rPr>
+          <w:rFonts w:ascii="Segoe UI" w:eastAsia="Times New Roman" w:hAnsi="Segoe UI" w:cs="Segoe UI"/>
+          <w:color w:val="24292E"/>
+          <w:sz w:val="24"/>
+          <w:szCs w:val="24"/>
+        </w:rPr>
+        <w:t>After joining you can send me a direct message by clicking on “</w:t>
+      </w:r>
+      <w:proofErr w:type="spellStart"/>
+      <w:r>
+        <w:rPr>
+          <w:rFonts w:ascii="Segoe UI" w:eastAsia="Times New Roman" w:hAnsi="Segoe UI" w:cs="Segoe UI"/>
+          <w:color w:val="24292E"/>
+          <w:sz w:val="24"/>
+          <w:szCs w:val="24"/>
+        </w:rPr>
+        <w:t>tyler</w:t>
+      </w:r>
+      <w:proofErr w:type="spellEnd"/>
+      <w:r>
+        <w:rPr>
+          <w:rFonts w:ascii="Segoe UI" w:eastAsia="Times New Roman" w:hAnsi="Segoe UI" w:cs="Segoe UI"/>
+          <w:color w:val="24292E"/>
+          <w:sz w:val="24"/>
+          <w:szCs w:val="24"/>
+        </w:rPr>
+        <w:t>” on the left side of your page, I’ll receive a notification and get back with you as soon as possible.</w:t>
+      </w:r>
+    </w:p>
+    <w:p>
+      <w:pPr>
+        <w:spacing w:after="240" w:line="240" w:lineRule="auto"/>
+        <w:rPr>
+          <w:rFonts w:ascii="Segoe UI" w:eastAsia="Times New Roman" w:hAnsi="Segoe UI" w:cs="Segoe UI"/>
+          <w:color w:val="24292E"/>
+          <w:sz w:val="24"/>
+          <w:szCs w:val="24"/>
+        </w:rPr>
+      </w:pPr>
+    </w:p>
+    <w:p>
+      <w:pPr>
+        <w:spacing w:after="240" w:line="240" w:lineRule="auto"/>
+        <w:rPr>
+          <w:rFonts w:ascii="Segoe UI" w:eastAsia="Times New Roman" w:hAnsi="Segoe UI" w:cs="Segoe UI"/>
+          <w:color w:val="24292E"/>
+          <w:sz w:val="24"/>
+          <w:szCs w:val="24"/>
+        </w:rPr>
+      </w:pPr>
+    </w:p>
     <w:sectPr>
       <w:pgSz w:w="12240" w:h="15840"/>
       <w:pgMar w:top="1440" w:right="1440" w:bottom="1440" w:left="1440" w:header="720" w:footer="720" w:gutter="0"/>
@@ -2210,6 +2416,119 @@
 <file path=word/numbering.xml><?xml version="1.0" encoding="utf-8"?>
 <w:numbering xmlns:wpc="http://schemas.microsoft.com/office/word/2010/wordprocessingCanvas" xmlns:cx="http://schemas.microsoft.com/office/drawing/2014/chartex" xmlns:cx1="http://schemas.microsoft.com/office/drawing/2015/9/8/chartex" xmlns:cx2="http://schemas.microsoft.com/office/drawing/2015/10/21/chartex" xmlns:cx3="http://schemas.microsoft.com/office/drawing/2016/5/9/chartex" xmlns:cx4="http://schemas.microsoft.com/office/drawing/2016/5/10/chartex" xmlns:cx5="http://schemas.microsoft.com/office/drawing/2016/5/11/chartex" xmlns:cx6="http://schemas.microsoft.com/office/drawing/2016/5/12/chartex" xmlns:cx7="http://schemas.microsoft.com/office/drawing/2016/5/13/chartex" xmlns:cx8="http://schemas.microsoft.com/office/drawing/2016/5/14/chartex" xmlns:mc="http://schemas.openxmlformats.org/markup-compatibility/2006" xmlns:aink="http://schemas.microsoft.com/office/drawing/2016/ink" xmlns:am3d="http://schemas.microsoft.com/office/drawing/2017/model3d" xmlns:o="urn:schemas-microsoft-com:office:office" xmlns:r="http://schemas.openxmlformats.org/officeDocument/2006/relationships" xmlns:m="http://schemas.openxmlformats.org/officeDocument/2006/math" xmlns:v="urn:schemas-microsoft-com:vml" xmlns:wp14="http://schemas.microsoft.com/office/word/2010/wordprocessingDrawing" xmlns:wp="http://schemas.openxmlformats.org/drawingml/2006/wordprocessingDrawing" xmlns:w10="urn:schemas-microsoft-com:office:word" xmlns:w="http://schemas.openxmlformats.org/wordprocessingml/2006/main" xmlns:w14="http://schemas.microsoft.com/office/word/2010/wordml" xmlns:w15="http://schemas.microsoft.com/office/word/2012/wordml" xmlns:w16cid="http://schemas.microsoft.com/office/word/2016/wordml/cid" xmlns:w16se="http://schemas.microsoft.com/office/word/2015/wordml/symex" xmlns:wpg="http://schemas.microsoft.com/office/word/2010/wordprocessingGroup" xmlns:wpi="http://schemas.microsoft.com/office/word/2010/wordprocessingInk" xmlns:wne="http://schemas.microsoft.com/office/word/2006/wordml" xmlns:wps="http://schemas.microsoft.com/office/word/2010/wordprocessingShape" mc:Ignorable="w14 w15 w16se w16cid wp14">
   <w:abstractNum w:abstractNumId="0" w15:restartNumberingAfterBreak="0">
+    <w:nsid w:val="14C21280"/>
+    <w:multiLevelType w:val="multilevel"/>
+    <w:tmpl w:val="53960716"/>
+    <w:lvl w:ilvl="0">
+      <w:start w:val="1"/>
+      <w:numFmt w:val="decimal"/>
+      <w:lvlText w:val="%1."/>
+      <w:lvlJc w:val="left"/>
+      <w:pPr>
+        <w:tabs>
+          <w:tab w:val="num" w:pos="720"/>
+        </w:tabs>
+        <w:ind w:left="720" w:hanging="360"/>
+      </w:pPr>
+    </w:lvl>
+    <w:lvl w:ilvl="1">
+      <w:start w:val="1"/>
+      <w:numFmt w:val="decimal"/>
+      <w:lvlText w:val="%2."/>
+      <w:lvlJc w:val="left"/>
+      <w:pPr>
+        <w:tabs>
+          <w:tab w:val="num" w:pos="1440"/>
+        </w:tabs>
+        <w:ind w:left="1440" w:hanging="360"/>
+      </w:pPr>
+    </w:lvl>
+    <w:lvl w:ilvl="2" w:tentative="1">
+      <w:start w:val="1"/>
+      <w:numFmt w:val="decimal"/>
+      <w:lvlText w:val="%3."/>
+      <w:lvlJc w:val="left"/>
+      <w:pPr>
+        <w:tabs>
+          <w:tab w:val="num" w:pos="2160"/>
+        </w:tabs>
+        <w:ind w:left="2160" w:hanging="360"/>
+      </w:pPr>
+    </w:lvl>
+    <w:lvl w:ilvl="3" w:tentative="1">
+      <w:start w:val="1"/>
+      <w:numFmt w:val="decimal"/>
+      <w:lvlText w:val="%4."/>
+      <w:lvlJc w:val="left"/>
+      <w:pPr>
+        <w:tabs>
+          <w:tab w:val="num" w:pos="2880"/>
+        </w:tabs>
+        <w:ind w:left="2880" w:hanging="360"/>
+      </w:pPr>
+    </w:lvl>
+    <w:lvl w:ilvl="4" w:tentative="1">
+      <w:start w:val="1"/>
+      <w:numFmt w:val="decimal"/>
+      <w:lvlText w:val="%5."/>
+      <w:lvlJc w:val="left"/>
+      <w:pPr>
+        <w:tabs>
+          <w:tab w:val="num" w:pos="3600"/>
+        </w:tabs>
+        <w:ind w:left="3600" w:hanging="360"/>
+      </w:pPr>
+    </w:lvl>
+    <w:lvl w:ilvl="5" w:tentative="1">
+      <w:start w:val="1"/>
+      <w:numFmt w:val="decimal"/>
+      <w:lvlText w:val="%6."/>
+      <w:lvlJc w:val="left"/>
+      <w:pPr>
+        <w:tabs>
+          <w:tab w:val="num" w:pos="4320"/>
+        </w:tabs>
+        <w:ind w:left="4320" w:hanging="360"/>
+      </w:pPr>
+    </w:lvl>
+    <w:lvl w:ilvl="6" w:tentative="1">
+      <w:start w:val="1"/>
+      <w:numFmt w:val="decimal"/>
+      <w:lvlText w:val="%7."/>
+      <w:lvlJc w:val="left"/>
+      <w:pPr>
+        <w:tabs>
+          <w:tab w:val="num" w:pos="5040"/>
+        </w:tabs>
+        <w:ind w:left="5040" w:hanging="360"/>
+      </w:pPr>
+    </w:lvl>
+    <w:lvl w:ilvl="7" w:tentative="1">
+      <w:start w:val="1"/>
+      <w:numFmt w:val="decimal"/>
+      <w:lvlText w:val="%8."/>
+      <w:lvlJc w:val="left"/>
+      <w:pPr>
+        <w:tabs>
+          <w:tab w:val="num" w:pos="5760"/>
+        </w:tabs>
+        <w:ind w:left="5760" w:hanging="360"/>
+      </w:pPr>
+    </w:lvl>
+    <w:lvl w:ilvl="8" w:tentative="1">
+      <w:start w:val="1"/>
+      <w:numFmt w:val="decimal"/>
+      <w:lvlText w:val="%9."/>
+      <w:lvlJc w:val="left"/>
+      <w:pPr>
+        <w:tabs>
+          <w:tab w:val="num" w:pos="6480"/>
+        </w:tabs>
+        <w:ind w:left="6480" w:hanging="360"/>
+      </w:pPr>
+    </w:lvl>
+  </w:abstractNum>
+  <w:abstractNum w:abstractNumId="1" w15:restartNumberingAfterBreak="0">
     <w:nsid w:val="237B6C31"/>
     <w:multiLevelType w:val="multilevel"/>
     <w:tmpl w:val="53960716"/>
@@ -2322,7 +2641,7 @@
       </w:pPr>
     </w:lvl>
   </w:abstractNum>
-  <w:abstractNum w:abstractNumId="1" w15:restartNumberingAfterBreak="0">
+  <w:abstractNum w:abstractNumId="2" w15:restartNumberingAfterBreak="0">
     <w:nsid w:val="26332519"/>
     <w:multiLevelType w:val="multilevel"/>
     <w:tmpl w:val="F1841862"/>
@@ -2435,7 +2754,7 @@
       </w:pPr>
     </w:lvl>
   </w:abstractNum>
-  <w:abstractNum w:abstractNumId="2" w15:restartNumberingAfterBreak="0">
+  <w:abstractNum w:abstractNumId="3" w15:restartNumberingAfterBreak="0">
     <w:nsid w:val="2D93139A"/>
     <w:multiLevelType w:val="multilevel"/>
     <w:tmpl w:val="53960716"/>
@@ -2548,7 +2867,7 @@
       </w:pPr>
     </w:lvl>
   </w:abstractNum>
-  <w:abstractNum w:abstractNumId="3" w15:restartNumberingAfterBreak="0">
+  <w:abstractNum w:abstractNumId="4" w15:restartNumberingAfterBreak="0">
     <w:nsid w:val="3C8921D5"/>
     <w:multiLevelType w:val="multilevel"/>
     <w:tmpl w:val="3C1EA8A6"/>
@@ -2661,7 +2980,7 @@
       </w:pPr>
     </w:lvl>
   </w:abstractNum>
-  <w:abstractNum w:abstractNumId="4" w15:restartNumberingAfterBreak="0">
+  <w:abstractNum w:abstractNumId="5" w15:restartNumberingAfterBreak="0">
     <w:nsid w:val="4CFD4889"/>
     <w:multiLevelType w:val="multilevel"/>
     <w:tmpl w:val="09D20B9E"/>
@@ -2774,7 +3093,7 @@
       </w:pPr>
     </w:lvl>
   </w:abstractNum>
-  <w:abstractNum w:abstractNumId="5" w15:restartNumberingAfterBreak="0">
+  <w:abstractNum w:abstractNumId="6" w15:restartNumberingAfterBreak="0">
     <w:nsid w:val="72A60B9C"/>
     <w:multiLevelType w:val="multilevel"/>
     <w:tmpl w:val="25101FAC"/>
@@ -2888,21 +3207,24 @@
     </w:lvl>
   </w:abstractNum>
   <w:num w:numId="1">
+    <w:abstractNumId w:val="3"/>
+  </w:num>
+  <w:num w:numId="2">
     <w:abstractNumId w:val="2"/>
   </w:num>
-  <w:num w:numId="2">
+  <w:num w:numId="3">
+    <w:abstractNumId w:val="6"/>
+  </w:num>
+  <w:num w:numId="4">
+    <w:abstractNumId w:val="4"/>
+  </w:num>
+  <w:num w:numId="5">
+    <w:abstractNumId w:val="5"/>
+  </w:num>
+  <w:num w:numId="6">
     <w:abstractNumId w:val="1"/>
   </w:num>
-  <w:num w:numId="3">
-    <w:abstractNumId w:val="5"/>
-  </w:num>
-  <w:num w:numId="4">
-    <w:abstractNumId w:val="3"/>
-  </w:num>
-  <w:num w:numId="5">
-    <w:abstractNumId w:val="4"/>
-  </w:num>
-  <w:num w:numId="6">
+  <w:num w:numId="7">
     <w:abstractNumId w:val="0"/>
   </w:num>
 </w:numbering>
@@ -3432,7 +3754,6 @@
     <w:name w:val="Hyperlink"/>
     <w:basedOn w:val="DefaultParagraphFont"/>
     <w:uiPriority w:val="99"/>
-    <w:semiHidden/>
     <w:unhideWhenUsed/>
     <w:rsid w:val="00F5708C"/>
     <w:rPr>
@@ -3511,6 +3832,18 @@
       <w:ind w:left="720"/>
       <w:contextualSpacing/>
     </w:pPr>
+  </w:style>
+  <w:style w:type="character" w:styleId="UnresolvedMention">
+    <w:name w:val="Unresolved Mention"/>
+    <w:basedOn w:val="DefaultParagraphFont"/>
+    <w:uiPriority w:val="99"/>
+    <w:semiHidden/>
+    <w:unhideWhenUsed/>
+    <w:rsid w:val="00A20CEE"/>
+    <w:rPr>
+      <w:color w:val="808080"/>
+      <w:shd w:val="clear" w:color="auto" w:fill="E6E6E6"/>
+    </w:rPr>
   </w:style>
 </w:styles>
 </file>

</xml_diff>